<commit_message>
send quotation docx email attach
</commit_message>
<xml_diff>
--- a/uploads/quotation.docx
+++ b/uploads/quotation.docx
@@ -5,52 +5,58 @@
     <w:p>
       <w:pPr>
         <w:pStyle w:val="Normal"/>
+        <w:spacing w:lineRule="auto" w:line="276"/>
         <w:jc w:val="center"/>
-        <w:rPr>
+        <w:rPr/>
+      </w:pPr>
+      <w:r>
+        <w:rPr>
+          <w:rFonts w:ascii="Arial" w:hAnsi="Arial"/>
+          <w:sz w:val="50"/>
+          <w:szCs w:val="50"/>
+        </w:rPr>
+        <w:tab/>
+        <w:tab/>
+        <w:tab/>
+        <w:t>QUOTATION</w:t>
+      </w:r>
+      <w:r>
+        <w:rPr>
+          <w:rFonts w:ascii="Arial" w:hAnsi="Arial"/>
           <w:sz w:val="40"/>
           <w:szCs w:val="40"/>
         </w:rPr>
-      </w:pPr>
-      <w:r>
-        <w:rPr>
-          <w:rFonts w:ascii="Arial" w:hAnsi="Arial"/>
-          <w:sz w:val="40"/>
-          <w:szCs w:val="40"/>
-        </w:rPr>
-        <w:t>QUOTATION</w:t>
-      </w:r>
-    </w:p>
-    <w:p>
-      <w:pPr>
-        <w:pStyle w:val="Normal"/>
-        <w:rPr>
-          <w:rFonts w:ascii="Arial" w:hAnsi="Arial"/>
-        </w:rPr>
-      </w:pPr>
-      <w:r>
-        <w:rPr>
-          <w:rFonts w:ascii="Arial" w:hAnsi="Arial"/>
-        </w:rPr>
-      </w:r>
-    </w:p>
-    <w:p>
-      <w:pPr>
-        <w:pStyle w:val="Normal"/>
-        <w:spacing w:lineRule="auto" w:line="360"/>
-        <w:rPr>
-          <w:sz w:val="26"/>
-          <w:szCs w:val="26"/>
-        </w:rPr>
-      </w:pPr>
-      <w:r>
-        <w:rPr>
-          <w:rFonts w:ascii="Arial" w:hAnsi="Arial"/>
-          <w:b/>
-          <w:bCs/>
-          <w:sz w:val="26"/>
-          <w:szCs w:val="26"/>
-        </w:rPr>
-        <w:t>Expiration Date:</w:t>
+        <w:tab/>
+        <w:tab/>
+        <w:tab/>
+      </w:r>
+    </w:p>
+    <w:p>
+      <w:pPr>
+        <w:pStyle w:val="Normal"/>
+        <w:spacing w:lineRule="auto" w:line="276" w:before="57" w:after="57"/>
+        <w:jc w:val="center"/>
+        <w:rPr/>
+      </w:pPr>
+      <w:r>
+        <w:rPr>
+          <w:rFonts w:ascii="Arial" w:hAnsi="Arial"/>
+          <w:b/>
+          <w:bCs/>
+          <w:sz w:val="26"/>
+          <w:szCs w:val="26"/>
+        </w:rPr>
+        <w:t>This quoatation is expired on</w:t>
+      </w:r>
+      <w:r>
+        <w:rPr>
+          <w:rFonts w:ascii="Arial" w:hAnsi="Arial"/>
+          <w:b/>
+          <w:bCs/>
+          <w:sz w:val="26"/>
+          <w:szCs w:val="26"/>
+        </w:rPr>
+        <w:t>:</w:t>
       </w:r>
       <w:r>
         <w:rPr>
@@ -64,11 +70,23 @@
     <w:p>
       <w:pPr>
         <w:pStyle w:val="Normal"/>
-        <w:spacing w:lineRule="auto" w:line="360"/>
-        <w:rPr>
-          <w:sz w:val="26"/>
-          <w:szCs w:val="26"/>
-        </w:rPr>
+        <w:spacing w:lineRule="auto" w:line="360" w:before="57" w:after="57"/>
+        <w:jc w:val="center"/>
+        <w:rPr>
+          <w:rFonts w:ascii="Arial" w:hAnsi="Arial"/>
+          <w:sz w:val="26"/>
+          <w:szCs w:val="26"/>
+        </w:rPr>
+      </w:pPr>
+      <w:r>
+        <w:rPr/>
+      </w:r>
+    </w:p>
+    <w:p>
+      <w:pPr>
+        <w:pStyle w:val="Normal"/>
+        <w:spacing w:lineRule="auto" w:line="360" w:before="57" w:after="57"/>
+        <w:rPr/>
       </w:pPr>
       <w:r>
         <w:rPr>
@@ -92,11 +110,8 @@
     <w:p>
       <w:pPr>
         <w:pStyle w:val="Normal"/>
-        <w:spacing w:lineRule="auto" w:line="360"/>
-        <w:rPr>
-          <w:sz w:val="26"/>
-          <w:szCs w:val="26"/>
-        </w:rPr>
+        <w:spacing w:lineRule="auto" w:line="360" w:before="57" w:after="57"/>
+        <w:rPr/>
       </w:pPr>
       <w:r>
         <w:rPr>
@@ -120,22 +135,73 @@
     <w:p>
       <w:pPr>
         <w:pStyle w:val="Normal"/>
-        <w:spacing w:lineRule="auto" w:line="360"/>
-        <w:rPr>
-          <w:rFonts w:ascii="Arial" w:hAnsi="Arial"/>
-        </w:rPr>
-      </w:pPr>
-      <w:r>
-        <w:rPr>
-          <w:sz w:val="26"/>
-          <w:szCs w:val="26"/>
-        </w:rPr>
-      </w:r>
-    </w:p>
-    <w:p>
-      <w:pPr>
-        <w:pStyle w:val="Normal"/>
-        <w:spacing w:lineRule="auto" w:line="360"/>
+        <w:spacing w:lineRule="auto" w:line="360" w:before="57" w:after="57"/>
+        <w:rPr>
+          <w:b/>
+          <w:b/>
+          <w:bCs/>
+        </w:rPr>
+      </w:pPr>
+      <w:r>
+        <w:rPr>
+          <w:rFonts w:ascii="Arial" w:hAnsi="Arial"/>
+          <w:b/>
+          <w:bCs/>
+          <w:sz w:val="26"/>
+          <w:szCs w:val="26"/>
+        </w:rPr>
+        <w:t xml:space="preserve">Address: </w:t>
+      </w:r>
+      <w:r>
+        <w:rPr>
+          <w:rFonts w:ascii="Arial" w:hAnsi="Arial"/>
+          <w:b w:val="false"/>
+          <w:bCs w:val="false"/>
+          <w:sz w:val="26"/>
+          <w:szCs w:val="26"/>
+        </w:rPr>
+        <w:t>${address}</w:t>
+      </w:r>
+    </w:p>
+    <w:p>
+      <w:pPr>
+        <w:pStyle w:val="Normal"/>
+        <w:spacing w:lineRule="auto" w:line="360" w:before="57" w:after="57"/>
+        <w:rPr>
+          <w:rFonts w:ascii="Arial" w:hAnsi="Arial"/>
+          <w:sz w:val="26"/>
+          <w:szCs w:val="26"/>
+        </w:rPr>
+      </w:pPr>
+      <w:r>
+        <w:rPr/>
+      </w:r>
+    </w:p>
+    <w:p>
+      <w:pPr>
+        <w:pStyle w:val="Normal"/>
+        <w:spacing w:lineRule="auto" w:line="480" w:before="57" w:after="57"/>
+        <w:rPr>
+          <w:i/>
+          <w:i/>
+          <w:iCs/>
+        </w:rPr>
+      </w:pPr>
+      <w:r>
+        <w:rPr>
+          <w:rFonts w:ascii="Arial" w:hAnsi="Arial"/>
+          <w:i/>
+          <w:iCs/>
+          <w:sz w:val="26"/>
+          <w:szCs w:val="26"/>
+        </w:rPr>
+        <w:t>We are pleased to quote you the following:</w:t>
+      </w:r>
+    </w:p>
+    <w:p>
+      <w:pPr>
+        <w:pStyle w:val="Normal"/>
+        <w:spacing w:lineRule="auto" w:line="360" w:before="57" w:after="57"/>
         <w:rPr>
           <w:sz w:val="26"/>
           <w:szCs w:val="26"/>
@@ -163,7 +229,7 @@
     <w:p>
       <w:pPr>
         <w:pStyle w:val="Normal"/>
-        <w:spacing w:lineRule="auto" w:line="360"/>
+        <w:spacing w:lineRule="auto" w:line="360" w:before="57" w:after="57"/>
         <w:rPr>
           <w:sz w:val="26"/>
           <w:szCs w:val="26"/>
@@ -191,11 +257,8 @@
     <w:p>
       <w:pPr>
         <w:pStyle w:val="Normal"/>
-        <w:spacing w:lineRule="auto" w:line="360"/>
-        <w:rPr>
-          <w:sz w:val="26"/>
-          <w:szCs w:val="26"/>
-        </w:rPr>
+        <w:spacing w:lineRule="auto" w:line="360" w:before="57" w:after="57"/>
+        <w:rPr/>
       </w:pPr>
       <w:r>
         <w:rPr>
@@ -213,17 +276,24 @@
           <w:sz w:val="26"/>
           <w:szCs w:val="26"/>
         </w:rPr>
-        <w:t xml:space="preserve"> ${price}</w:t>
-      </w:r>
-    </w:p>
-    <w:p>
-      <w:pPr>
-        <w:pStyle w:val="Normal"/>
-        <w:spacing w:lineRule="auto" w:line="360"/>
-        <w:rPr>
-          <w:sz w:val="26"/>
-          <w:szCs w:val="26"/>
-        </w:rPr>
+        <w:t xml:space="preserve"> ${price} </w:t>
+      </w:r>
+      <w:r>
+        <w:rPr>
+          <w:rFonts w:ascii="Arial" w:hAnsi="Arial"/>
+          <w:b/>
+          <w:bCs/>
+          <w:sz w:val="26"/>
+          <w:szCs w:val="26"/>
+        </w:rPr>
+        <w:t>VND</w:t>
+      </w:r>
+    </w:p>
+    <w:p>
+      <w:pPr>
+        <w:pStyle w:val="Normal"/>
+        <w:spacing w:lineRule="auto" w:line="360" w:before="57" w:after="57"/>
+        <w:rPr/>
       </w:pPr>
       <w:r>
         <w:rPr>
@@ -241,21 +311,20 @@
           <w:sz w:val="26"/>
           <w:szCs w:val="26"/>
         </w:rPr>
-        <w:t xml:space="preserve"> ${tax}</w:t>
-      </w:r>
-    </w:p>
-    <w:p>
-      <w:pPr>
-        <w:pStyle w:val="Normal"/>
-        <w:spacing w:lineRule="auto" w:line="360"/>
-        <w:rPr>
-          <w:rFonts w:ascii="Arial" w:hAnsi="Arial"/>
-        </w:rPr>
-      </w:pPr>
-      <w:r>
-        <w:rPr>
-          <w:sz w:val="26"/>
-          <w:szCs w:val="26"/>
+        <w:t xml:space="preserve"> ${tax}%</w:t>
+      </w:r>
+    </w:p>
+    <w:p>
+      <w:pPr>
+        <w:pStyle w:val="Normal"/>
+        <w:spacing w:lineRule="auto" w:line="360"/>
+        <w:rPr>
+          <w:rFonts w:ascii="Arial" w:hAnsi="Arial"/>
+        </w:rPr>
+      </w:pPr>
+      <w:r>
+        <w:rPr>
+          <w:rFonts w:ascii="Arial" w:hAnsi="Arial"/>
         </w:rPr>
       </w:r>
     </w:p>
@@ -264,10 +333,7 @@
         <w:pStyle w:val="Normal"/>
         <w:spacing w:lineRule="auto" w:line="360"/>
         <w:jc w:val="right"/>
-        <w:rPr>
-          <w:sz w:val="26"/>
-          <w:szCs w:val="26"/>
-        </w:rPr>
+        <w:rPr/>
       </w:pPr>
       <w:r>
         <w:rPr>
@@ -285,7 +351,17 @@
           <w:sz w:val="26"/>
           <w:szCs w:val="26"/>
         </w:rPr>
-        <w:t xml:space="preserve"> ${amount}</w:t>
+        <w:t xml:space="preserve"> ${amount} </w:t>
+      </w:r>
+      <w:r>
+        <w:rPr>
+          <w:rFonts w:ascii="Arial" w:hAnsi="Arial"/>
+          <w:b/>
+          <w:bCs/>
+          <w:sz w:val="26"/>
+          <w:szCs w:val="26"/>
+        </w:rPr>
+        <w:t>VND</w:t>
       </w:r>
     </w:p>
     <w:p>
@@ -293,28 +369,35 @@
         <w:pStyle w:val="Normal"/>
         <w:spacing w:lineRule="auto" w:line="360"/>
         <w:jc w:val="right"/>
-        <w:rPr>
-          <w:sz w:val="26"/>
-          <w:szCs w:val="26"/>
-        </w:rPr>
-      </w:pPr>
-      <w:r>
-        <w:rPr>
-          <w:rFonts w:ascii="Arial" w:hAnsi="Arial"/>
-          <w:b/>
-          <w:bCs/>
-          <w:sz w:val="26"/>
-          <w:szCs w:val="26"/>
-        </w:rPr>
-        <w:t>VAT ${tax}:</w:t>
-      </w:r>
-      <w:r>
-        <w:rPr>
-          <w:rFonts w:ascii="Arial" w:hAnsi="Arial"/>
-          <w:sz w:val="26"/>
-          <w:szCs w:val="26"/>
-        </w:rPr>
-        <w:t xml:space="preserve"> ${VAT}</w:t>
+        <w:rPr/>
+      </w:pPr>
+      <w:r>
+        <w:rPr>
+          <w:rFonts w:ascii="Arial" w:hAnsi="Arial"/>
+          <w:b/>
+          <w:bCs/>
+          <w:sz w:val="26"/>
+          <w:szCs w:val="26"/>
+        </w:rPr>
+        <w:t>VAT ${tax} %:</w:t>
+      </w:r>
+      <w:r>
+        <w:rPr>
+          <w:rFonts w:ascii="Arial" w:hAnsi="Arial"/>
+          <w:sz w:val="26"/>
+          <w:szCs w:val="26"/>
+        </w:rPr>
+        <w:t xml:space="preserve"> ${VAT} </w:t>
+      </w:r>
+      <w:r>
+        <w:rPr>
+          <w:rFonts w:ascii="Arial" w:hAnsi="Arial"/>
+          <w:b/>
+          <w:bCs/>
+          <w:sz w:val="26"/>
+          <w:szCs w:val="26"/>
+        </w:rPr>
+        <w:t>VND</w:t>
       </w:r>
     </w:p>
     <w:p>
@@ -322,10 +405,7 @@
         <w:pStyle w:val="Normal"/>
         <w:spacing w:lineRule="auto" w:line="360"/>
         <w:jc w:val="right"/>
-        <w:rPr>
-          <w:sz w:val="26"/>
-          <w:szCs w:val="26"/>
-        </w:rPr>
+        <w:rPr/>
       </w:pPr>
       <w:r>
         <w:rPr>
@@ -343,55 +423,81 @@
           <w:sz w:val="26"/>
           <w:szCs w:val="26"/>
         </w:rPr>
-        <w:t xml:space="preserve"> ${total}</w:t>
-      </w:r>
-    </w:p>
-    <w:p>
-      <w:pPr>
-        <w:pStyle w:val="Normal"/>
-        <w:spacing w:lineRule="auto" w:line="360"/>
-        <w:rPr>
-          <w:rFonts w:ascii="Arial" w:hAnsi="Arial"/>
-        </w:rPr>
-      </w:pPr>
-      <w:r>
-        <w:rPr>
-          <w:sz w:val="26"/>
-          <w:szCs w:val="26"/>
-        </w:rPr>
-      </w:r>
-    </w:p>
-    <w:p>
-      <w:pPr>
-        <w:pStyle w:val="Normal"/>
-        <w:spacing w:lineRule="auto" w:line="360"/>
-        <w:rPr>
-          <w:b/>
-          <w:b/>
-          <w:bCs/>
-          <w:sz w:val="26"/>
-          <w:szCs w:val="26"/>
-        </w:rPr>
-      </w:pPr>
-      <w:r>
-        <w:rPr>
-          <w:rFonts w:ascii="Arial" w:hAnsi="Arial"/>
-          <w:b/>
-          <w:bCs/>
-          <w:sz w:val="26"/>
-          <w:szCs w:val="26"/>
-        </w:rPr>
-        <w:t>Payment terms and conditon:</w:t>
-      </w:r>
-    </w:p>
-    <w:p>
-      <w:pPr>
-        <w:pStyle w:val="Normal"/>
-        <w:spacing w:lineRule="auto" w:line="360"/>
-        <w:rPr>
-          <w:sz w:val="26"/>
-          <w:szCs w:val="26"/>
-        </w:rPr>
+        <w:t xml:space="preserve"> ${total} </w:t>
+      </w:r>
+      <w:r>
+        <w:rPr>
+          <w:rFonts w:ascii="Arial" w:hAnsi="Arial"/>
+          <w:b/>
+          <w:bCs/>
+          <w:sz w:val="26"/>
+          <w:szCs w:val="26"/>
+        </w:rPr>
+        <w:t>VND</w:t>
+      </w:r>
+    </w:p>
+    <w:p>
+      <w:pPr>
+        <w:pStyle w:val="Normal"/>
+        <w:spacing w:lineRule="auto" w:line="360"/>
+        <w:rPr>
+          <w:rFonts w:ascii="Arial" w:hAnsi="Arial"/>
+        </w:rPr>
+      </w:pPr>
+      <w:r>
+        <w:rPr>
+          <w:rFonts w:ascii="Arial" w:hAnsi="Arial"/>
+        </w:rPr>
+      </w:r>
+    </w:p>
+    <w:p>
+      <w:pPr>
+        <w:pStyle w:val="Normal"/>
+        <w:spacing w:lineRule="auto" w:line="360"/>
+        <w:rPr>
+          <w:b/>
+          <w:b/>
+          <w:bCs/>
+          <w:sz w:val="26"/>
+          <w:szCs w:val="26"/>
+        </w:rPr>
+      </w:pPr>
+      <w:r>
+        <w:rPr>
+          <w:rFonts w:ascii="Arial" w:hAnsi="Arial"/>
+          <w:b/>
+          <w:bCs/>
+          <w:sz w:val="26"/>
+          <w:szCs w:val="26"/>
+        </w:rPr>
+        <w:t>Payment terms and conditon</w:t>
+      </w:r>
+      <w:r>
+        <w:rPr>
+          <w:rFonts w:ascii="Arial" w:hAnsi="Arial"/>
+          <w:b/>
+          <w:bCs/>
+          <w:sz w:val="26"/>
+          <w:szCs w:val="26"/>
+        </w:rPr>
+        <w:t>s</w:t>
+      </w:r>
+      <w:r>
+        <w:rPr>
+          <w:rFonts w:ascii="Arial" w:hAnsi="Arial"/>
+          <w:b/>
+          <w:bCs/>
+          <w:sz w:val="26"/>
+          <w:szCs w:val="26"/>
+        </w:rPr>
+        <w:t>:</w:t>
+      </w:r>
+    </w:p>
+    <w:p>
+      <w:pPr>
+        <w:pStyle w:val="Normal"/>
+        <w:spacing w:lineRule="auto" w:line="360"/>
+        <w:rPr/>
       </w:pPr>
       <w:r>
         <w:rPr>
@@ -400,6 +506,98 @@
           <w:szCs w:val="26"/>
         </w:rPr>
         <w:t>${condition}</w:t>
+      </w:r>
+    </w:p>
+    <w:p>
+      <w:pPr>
+        <w:pStyle w:val="Normal"/>
+        <w:spacing w:lineRule="auto" w:line="360"/>
+        <w:rPr>
+          <w:rFonts w:ascii="Arial" w:hAnsi="Arial"/>
+          <w:sz w:val="26"/>
+          <w:szCs w:val="26"/>
+        </w:rPr>
+      </w:pPr>
+      <w:r>
+        <w:rPr/>
+      </w:r>
+    </w:p>
+    <w:p>
+      <w:pPr>
+        <w:pStyle w:val="Normal"/>
+        <w:spacing w:lineRule="auto" w:line="360"/>
+        <w:rPr>
+          <w:rFonts w:ascii="Arial" w:hAnsi="Arial"/>
+          <w:sz w:val="26"/>
+          <w:szCs w:val="26"/>
+        </w:rPr>
+      </w:pPr>
+      <w:r>
+        <w:rPr/>
+      </w:r>
+    </w:p>
+    <w:p>
+      <w:pPr>
+        <w:pStyle w:val="Normal"/>
+        <w:spacing w:lineRule="auto" w:line="360"/>
+        <w:rPr>
+          <w:rFonts w:ascii="Arial" w:hAnsi="Arial"/>
+          <w:sz w:val="26"/>
+          <w:szCs w:val="26"/>
+        </w:rPr>
+      </w:pPr>
+      <w:r>
+        <w:rPr/>
+      </w:r>
+    </w:p>
+    <w:p>
+      <w:pPr>
+        <w:pStyle w:val="Normal"/>
+        <w:spacing w:lineRule="auto" w:line="360"/>
+        <w:rPr>
+          <w:rFonts w:ascii="Arial" w:hAnsi="Arial"/>
+          <w:sz w:val="26"/>
+          <w:szCs w:val="26"/>
+        </w:rPr>
+      </w:pPr>
+      <w:r>
+        <w:rPr/>
+      </w:r>
+    </w:p>
+    <w:p>
+      <w:pPr>
+        <w:pStyle w:val="Normal"/>
+        <w:spacing w:lineRule="auto" w:line="360"/>
+        <w:rPr>
+          <w:rFonts w:ascii="Arial" w:hAnsi="Arial"/>
+          <w:sz w:val="26"/>
+          <w:szCs w:val="26"/>
+        </w:rPr>
+      </w:pPr>
+      <w:r>
+        <w:rPr/>
+      </w:r>
+    </w:p>
+    <w:p>
+      <w:pPr>
+        <w:pStyle w:val="Normal"/>
+        <w:spacing w:lineRule="auto" w:line="360"/>
+        <w:jc w:val="center"/>
+        <w:rPr>
+          <w:i/>
+          <w:i/>
+          <w:iCs/>
+        </w:rPr>
+      </w:pPr>
+      <w:r>
+        <w:rPr>
+          <w:rFonts w:ascii="Arial" w:hAnsi="Arial"/>
+          <w:i/>
+          <w:iCs/>
+          <w:sz w:val="26"/>
+          <w:szCs w:val="26"/>
+        </w:rPr>
+        <w:t>This quotation is prepared by salesperson ${fullname}. If you have any questions, please contact us via email addess: ${contact}</w:t>
       </w:r>
     </w:p>
     <w:sectPr>
@@ -435,7 +633,7 @@
     <w:qFormat/>
     <w:pPr>
       <w:widowControl w:val="false"/>
-      <w:overflowPunct w:val="true"/>
+      <w:overflowPunct w:val="false"/>
       <w:bidi w:val="0"/>
       <w:jc w:val="left"/>
     </w:pPr>

</xml_diff>